<commit_message>
another plex export update
</commit_message>
<xml_diff>
--- a/Resume.docx
+++ b/Resume.docx
@@ -1,6 +1,6 @@
 
 <file path=word/document.xml><?xml version="1.0" encoding="utf-8"?>
-<w:document xmlns:wpc="http://schemas.microsoft.com/office/word/2010/wordprocessingCanvas" xmlns:cx="http://schemas.microsoft.com/office/drawing/2014/chartex" xmlns:mc="http://schemas.openxmlformats.org/markup-compatibility/2006" xmlns:o="urn:schemas-microsoft-com:office:office" xmlns:r="http://schemas.openxmlformats.org/officeDocument/2006/relationships" xmlns:m="http://schemas.openxmlformats.org/officeDocument/2006/math" xmlns:v="urn:schemas-microsoft-com:vml" xmlns:wp14="http://schemas.microsoft.com/office/word/2010/wordprocessingDrawing" xmlns:wp="http://schemas.openxmlformats.org/drawingml/2006/wordprocessingDrawing" xmlns:w10="urn:schemas-microsoft-com:office:word" xmlns:w="http://schemas.openxmlformats.org/wordprocessingml/2006/main" xmlns:w14="http://schemas.microsoft.com/office/word/2010/wordml" xmlns:w15="http://schemas.microsoft.com/office/word/2012/wordml" xmlns:w16se="http://schemas.microsoft.com/office/word/2015/wordml/symex" xmlns:wpg="http://schemas.microsoft.com/office/word/2010/wordprocessingGroup" xmlns:wpi="http://schemas.microsoft.com/office/word/2010/wordprocessingInk" xmlns:wne="http://schemas.microsoft.com/office/word/2006/wordml" xmlns:wps="http://schemas.microsoft.com/office/word/2010/wordprocessingShape" mc:Ignorable="w14 w15 w16se wp14">
+<w:document xmlns:wpc="http://schemas.microsoft.com/office/word/2010/wordprocessingCanvas" xmlns:cx="http://schemas.microsoft.com/office/drawing/2014/chartex" xmlns:cx1="http://schemas.microsoft.com/office/drawing/2015/9/8/chartex" xmlns:cx2="http://schemas.microsoft.com/office/drawing/2015/10/21/chartex" xmlns:cx3="http://schemas.microsoft.com/office/drawing/2016/5/9/chartex" xmlns:cx4="http://schemas.microsoft.com/office/drawing/2016/5/10/chartex" xmlns:cx5="http://schemas.microsoft.com/office/drawing/2016/5/11/chartex" xmlns:cx6="http://schemas.microsoft.com/office/drawing/2016/5/12/chartex" xmlns:cx7="http://schemas.microsoft.com/office/drawing/2016/5/13/chartex" xmlns:cx8="http://schemas.microsoft.com/office/drawing/2016/5/14/chartex" xmlns:mc="http://schemas.openxmlformats.org/markup-compatibility/2006" xmlns:aink="http://schemas.microsoft.com/office/drawing/2016/ink" xmlns:am3d="http://schemas.microsoft.com/office/drawing/2017/model3d" xmlns:o="urn:schemas-microsoft-com:office:office" xmlns:r="http://schemas.openxmlformats.org/officeDocument/2006/relationships" xmlns:m="http://schemas.openxmlformats.org/officeDocument/2006/math" xmlns:v="urn:schemas-microsoft-com:vml" xmlns:wp14="http://schemas.microsoft.com/office/word/2010/wordprocessingDrawing" xmlns:wp="http://schemas.openxmlformats.org/drawingml/2006/wordprocessingDrawing" xmlns:w10="urn:schemas-microsoft-com:office:word" xmlns:w="http://schemas.openxmlformats.org/wordprocessingml/2006/main" xmlns:w14="http://schemas.microsoft.com/office/word/2010/wordml" xmlns:w15="http://schemas.microsoft.com/office/word/2012/wordml" xmlns:w16cex="http://schemas.microsoft.com/office/word/2018/wordml/cex" xmlns:w16cid="http://schemas.microsoft.com/office/word/2016/wordml/cid" xmlns:w16="http://schemas.microsoft.com/office/word/2018/wordml" xmlns:w16se="http://schemas.microsoft.com/office/word/2015/wordml/symex" xmlns:wpg="http://schemas.microsoft.com/office/word/2010/wordprocessingGroup" xmlns:wpi="http://schemas.microsoft.com/office/word/2010/wordprocessingInk" xmlns:wne="http://schemas.microsoft.com/office/word/2006/wordml" xmlns:wps="http://schemas.microsoft.com/office/word/2010/wordprocessingShape" mc:Ignorable="w14 w15 w16se w16cid w16 w16cex wp14">
   <w:body>
     <w:p>
       <w:pPr>
@@ -175,7 +175,17 @@
           <w:sz w:val="20"/>
           <w:lang w:val="en-NZ"/>
         </w:rPr>
-        <w:t xml:space="preserve">, performing </w:t>
+        <w:t>, performing</w:t>
+      </w:r>
+      <w:bookmarkStart w:id="5" w:name="_GoBack"/>
+      <w:bookmarkEnd w:id="5"/>
+      <w:r>
+        <w:rPr>
+          <w:rFonts w:ascii="Arial" w:hAnsi="Arial" w:cs="Arial"/>
+          <w:sz w:val="20"/>
+          <w:lang w:val="en-NZ"/>
+        </w:rPr>
+        <w:t xml:space="preserve"> </w:t>
       </w:r>
       <w:r>
         <w:rPr>
@@ -207,7 +217,7 @@
           <w:sz w:val="20"/>
           <w:lang w:val="en-NZ"/>
         </w:rPr>
-        <w:t xml:space="preserve">advanced skills on server side, open source tools and scripts/APIs </w:t>
+        <w:t xml:space="preserve">advanced skills on server side, open source tools and scripts </w:t>
       </w:r>
       <w:r>
         <w:rPr>
@@ -337,7 +347,7 @@
           <w:shd w:val="clear" w:color="auto" w:fill="FFFFFF"/>
           <w:lang w:val="en-NZ"/>
         </w:rPr>
-        <w:t xml:space="preserve">Cloud environments, APIs for integrating tools, dynamic </w:t>
+        <w:t xml:space="preserve">Cloud environments, </w:t>
       </w:r>
       <w:r>
         <w:rPr>
@@ -348,7 +358,7 @@
           <w:shd w:val="clear" w:color="auto" w:fill="FFFFFF"/>
           <w:lang w:val="en-NZ"/>
         </w:rPr>
-        <w:t xml:space="preserve">load balancing, or </w:t>
+        <w:t xml:space="preserve">Web </w:t>
       </w:r>
       <w:r>
         <w:rPr>
@@ -359,7 +369,7 @@
           <w:shd w:val="clear" w:color="auto" w:fill="FFFFFF"/>
           <w:lang w:val="en-NZ"/>
         </w:rPr>
-        <w:t xml:space="preserve">even protecting against </w:t>
+        <w:t xml:space="preserve">APIs for </w:t>
       </w:r>
       <w:r>
         <w:rPr>
@@ -370,7 +380,7 @@
           <w:shd w:val="clear" w:color="auto" w:fill="FFFFFF"/>
           <w:lang w:val="en-NZ"/>
         </w:rPr>
-        <w:t xml:space="preserve">intrusions </w:t>
+        <w:t>automation</w:t>
       </w:r>
       <w:r>
         <w:rPr>
@@ -381,7 +391,7 @@
           <w:shd w:val="clear" w:color="auto" w:fill="FFFFFF"/>
           <w:lang w:val="en-NZ"/>
         </w:rPr>
-        <w:t xml:space="preserve">with custom IPS rules, SIEM alerts with automatic bans, </w:t>
+        <w:t xml:space="preserve">, dynamic </w:t>
       </w:r>
       <w:r>
         <w:rPr>
@@ -392,7 +402,7 @@
           <w:shd w:val="clear" w:color="auto" w:fill="FFFFFF"/>
           <w:lang w:val="en-NZ"/>
         </w:rPr>
-        <w:t xml:space="preserve">and </w:t>
+        <w:t>scaling on the cloud</w:t>
       </w:r>
       <w:r>
         <w:rPr>
@@ -403,9 +413,8 @@
           <w:shd w:val="clear" w:color="auto" w:fill="FFFFFF"/>
           <w:lang w:val="en-NZ"/>
         </w:rPr>
-        <w:t xml:space="preserve">large </w:t>
-      </w:r>
-      <w:proofErr w:type="spellStart"/>
+        <w:t xml:space="preserve">, </w:t>
+      </w:r>
       <w:r>
         <w:rPr>
           <w:rFonts w:ascii="Arial" w:hAnsi="Arial" w:cs="Arial"/>
@@ -415,9 +424,8 @@
           <w:shd w:val="clear" w:color="auto" w:fill="FFFFFF"/>
           <w:lang w:val="en-NZ"/>
         </w:rPr>
-        <w:t>DoS</w:t>
-      </w:r>
-      <w:proofErr w:type="spellEnd"/>
+        <w:t xml:space="preserve">SIEM with automatic </w:t>
+      </w:r>
       <w:r>
         <w:rPr>
           <w:rFonts w:ascii="Arial" w:hAnsi="Arial" w:cs="Arial"/>
@@ -427,7 +435,18 @@
           <w:shd w:val="clear" w:color="auto" w:fill="FFFFFF"/>
           <w:lang w:val="en-NZ"/>
         </w:rPr>
-        <w:t xml:space="preserve"> attacks.</w:t>
+        <w:t>response/remediation</w:t>
+      </w:r>
+      <w:r>
+        <w:rPr>
+          <w:rFonts w:ascii="Arial" w:hAnsi="Arial" w:cs="Arial"/>
+          <w:color w:val="000000"/>
+          <w:sz w:val="20"/>
+          <w:szCs w:val="20"/>
+          <w:shd w:val="clear" w:color="auto" w:fill="FFFFFF"/>
+          <w:lang w:val="en-NZ"/>
+        </w:rPr>
+        <w:t>.</w:t>
       </w:r>
     </w:p>
     <w:p>
@@ -557,23 +576,39 @@
           <w:sz w:val="20"/>
           <w:lang w:val="en-NZ"/>
         </w:rPr>
-        <w:t>protections</w:t>
-      </w:r>
-      <w:r>
-        <w:rPr>
-          <w:rFonts w:ascii="Arial" w:hAnsi="Arial" w:cs="Arial"/>
-          <w:sz w:val="20"/>
-          <w:lang w:val="en-NZ"/>
-        </w:rPr>
-        <w:t xml:space="preserve">, </w:t>
-      </w:r>
-      <w:r>
-        <w:rPr>
-          <w:rFonts w:ascii="Arial" w:hAnsi="Arial" w:cs="Arial"/>
-          <w:sz w:val="20"/>
-          <w:lang w:val="en-NZ"/>
-        </w:rPr>
-        <w:t xml:space="preserve">content filter and antispam </w:t>
+        <w:t>filter</w:t>
+      </w:r>
+      <w:r>
+        <w:rPr>
+          <w:rFonts w:ascii="Arial" w:hAnsi="Arial" w:cs="Arial"/>
+          <w:sz w:val="20"/>
+          <w:lang w:val="en-NZ"/>
+        </w:rPr>
+        <w:t>ing</w:t>
+      </w:r>
+      <w:r>
+        <w:rPr>
+          <w:rFonts w:ascii="Arial" w:hAnsi="Arial" w:cs="Arial"/>
+          <w:sz w:val="20"/>
+          <w:lang w:val="en-NZ"/>
+        </w:rPr>
+        <w:t xml:space="preserve"> and antispam</w:t>
+      </w:r>
+      <w:r>
+        <w:rPr>
+          <w:rFonts w:ascii="Arial" w:hAnsi="Arial" w:cs="Arial"/>
+          <w:sz w:val="20"/>
+          <w:lang w:val="en-NZ"/>
+        </w:rPr>
+        <w:t xml:space="preserve"> and anti-ransomware protection</w:t>
+      </w:r>
+      <w:r>
+        <w:rPr>
+          <w:rFonts w:ascii="Arial" w:hAnsi="Arial" w:cs="Arial"/>
+          <w:sz w:val="20"/>
+          <w:lang w:val="en-NZ"/>
+        </w:rPr>
+        <w:t xml:space="preserve"> </w:t>
       </w:r>
       <w:r>
         <w:rPr>
@@ -593,8 +628,8 @@
           <w:lang w:val="en-NZ"/>
         </w:rPr>
       </w:pPr>
-      <w:bookmarkStart w:id="5" w:name="OLE_LINK29"/>
-      <w:bookmarkStart w:id="6" w:name="OLE_LINK30"/>
+      <w:bookmarkStart w:id="6" w:name="OLE_LINK29"/>
+      <w:bookmarkStart w:id="7" w:name="OLE_LINK30"/>
       <w:r>
         <w:rPr>
           <w:rFonts w:ascii="Arial" w:hAnsi="Arial" w:cs="Arial"/>
@@ -625,7 +660,23 @@
           <w:sz w:val="20"/>
           <w:lang w:val="en-NZ"/>
         </w:rPr>
-        <w:t>automating security</w:t>
+        <w:t xml:space="preserve">focused in </w:t>
+      </w:r>
+      <w:r>
+        <w:rPr>
+          <w:rFonts w:ascii="Arial" w:hAnsi="Arial" w:cs="Arial"/>
+          <w:sz w:val="20"/>
+          <w:lang w:val="en-NZ"/>
+        </w:rPr>
+        <w:t>security</w:t>
+      </w:r>
+      <w:r>
+        <w:rPr>
+          <w:rFonts w:ascii="Arial" w:hAnsi="Arial" w:cs="Arial"/>
+          <w:sz w:val="20"/>
+          <w:lang w:val="en-NZ"/>
+        </w:rPr>
+        <w:t xml:space="preserve"> automation / threat intelligence</w:t>
       </w:r>
       <w:r>
         <w:rPr>
@@ -635,8 +686,8 @@
         </w:rPr>
         <w:t xml:space="preserve">, </w:t>
       </w:r>
-      <w:bookmarkEnd w:id="5"/>
       <w:bookmarkEnd w:id="6"/>
+      <w:bookmarkEnd w:id="7"/>
       <w:r>
         <w:rPr>
           <w:rFonts w:ascii="Arial" w:hAnsi="Arial" w:cs="Arial"/>
@@ -963,7 +1014,7 @@
                 <w:rFonts w:ascii="Arial" w:eastAsia="SimSun" w:hAnsi="Arial" w:cs="Arial"/>
                 <w:sz w:val="20"/>
               </w:rPr>
-              <w:t>Zero Trust Architecture and e</w:t>
+              <w:t>Deployment of a new E</w:t>
             </w:r>
             <w:proofErr w:type="spellStart"/>
             <w:r>
@@ -981,7 +1032,31 @@
                 <w:sz w:val="20"/>
                 <w:lang w:val="en-NZ"/>
               </w:rPr>
-              <w:t xml:space="preserve"> security deploying </w:t>
+              <w:t xml:space="preserve"> </w:t>
+            </w:r>
+            <w:r>
+              <w:rPr>
+                <w:rFonts w:ascii="Arial" w:eastAsia="SimSun" w:hAnsi="Arial" w:cs="Arial"/>
+                <w:sz w:val="20"/>
+                <w:lang w:val="en-NZ"/>
+              </w:rPr>
+              <w:t>S</w:t>
+            </w:r>
+            <w:r>
+              <w:rPr>
+                <w:rFonts w:ascii="Arial" w:eastAsia="SimSun" w:hAnsi="Arial" w:cs="Arial"/>
+                <w:sz w:val="20"/>
+                <w:lang w:val="en-NZ"/>
+              </w:rPr>
+              <w:t xml:space="preserve">ecurity </w:t>
+            </w:r>
+            <w:r>
+              <w:rPr>
+                <w:rFonts w:ascii="Arial" w:eastAsia="SimSun" w:hAnsi="Arial" w:cs="Arial"/>
+                <w:sz w:val="20"/>
+                <w:lang w:val="en-NZ"/>
+              </w:rPr>
+              <w:t xml:space="preserve">protection based on </w:t>
             </w:r>
             <w:proofErr w:type="spellStart"/>
             <w:r>
@@ -1081,25 +1156,7 @@
                 <w:sz w:val="20"/>
                 <w:lang w:val="en-NZ"/>
               </w:rPr>
-              <w:t xml:space="preserve"> (home/on-</w:t>
-            </w:r>
-            <w:proofErr w:type="spellStart"/>
-            <w:r>
-              <w:rPr>
-                <w:rFonts w:ascii="Arial" w:eastAsia="SimSun" w:hAnsi="Arial" w:cs="Arial"/>
-                <w:sz w:val="20"/>
-                <w:lang w:val="en-NZ"/>
-              </w:rPr>
-              <w:t>prem</w:t>
-            </w:r>
-            <w:proofErr w:type="spellEnd"/>
-            <w:r>
-              <w:rPr>
-                <w:rFonts w:ascii="Arial" w:eastAsia="SimSun" w:hAnsi="Arial" w:cs="Arial"/>
-                <w:sz w:val="20"/>
-                <w:lang w:val="en-NZ"/>
-              </w:rPr>
-              <w:t>)</w:t>
+              <w:t xml:space="preserve"> (home/on-prem)</w:t>
             </w:r>
             <w:r>
               <w:rPr>
@@ -1296,6 +1353,36 @@
                 <w:lang w:val="en-NZ"/>
               </w:rPr>
               <w:t>able to figure out the culprit;</w:t>
+            </w:r>
+          </w:p>
+          <w:p>
+            <w:pPr>
+              <w:pStyle w:val="ListParagraph"/>
+              <w:numPr>
+                <w:ilvl w:val="0"/>
+                <w:numId w:val="7"/>
+              </w:numPr>
+              <w:spacing w:line="276" w:lineRule="auto"/>
+              <w:rPr>
+                <w:rFonts w:ascii="Arial" w:hAnsi="Arial" w:cs="Arial"/>
+                <w:sz w:val="20"/>
+                <w:lang w:val="en-NZ"/>
+              </w:rPr>
+            </w:pPr>
+            <w:r>
+              <w:rPr>
+                <w:rFonts w:ascii="Arial" w:hAnsi="Arial" w:cs="Arial"/>
+                <w:sz w:val="20"/>
+                <w:lang w:val="en-NZ"/>
+              </w:rPr>
+              <w:t xml:space="preserve">Consulting on security insights on several different projects always towards </w:t>
+            </w:r>
+            <w:r>
+              <w:rPr>
+                <w:rFonts w:ascii="Arial" w:eastAsia="SimSun" w:hAnsi="Arial" w:cs="Arial"/>
+                <w:sz w:val="20"/>
+              </w:rPr>
+              <w:t>Zero Trust Architecture;</w:t>
             </w:r>
           </w:p>
           <w:p>
@@ -2360,6 +2447,7 @@
                 <w:sz w:val="20"/>
                 <w:lang w:val="pt-BR"/>
               </w:rPr>
+              <w:lastRenderedPageBreak/>
               <w:t>Dimension Data NZ</w:t>
             </w:r>
             <w:r>
@@ -2576,7 +2664,6 @@
                 <w:sz w:val="20"/>
                 <w:lang w:val="en-NZ"/>
               </w:rPr>
-              <w:lastRenderedPageBreak/>
               <w:t>Key Activities:</w:t>
             </w:r>
           </w:p>
@@ -3833,11 +3920,11 @@
                 <w:lang w:val="en-NZ"/>
               </w:rPr>
             </w:pPr>
-            <w:bookmarkStart w:id="7" w:name="OLE_LINK5"/>
-            <w:bookmarkStart w:id="8" w:name="OLE_LINK77"/>
-            <w:bookmarkStart w:id="9" w:name="OLE_LINK78"/>
-            <w:bookmarkStart w:id="10" w:name="OLE_LINK133"/>
-            <w:bookmarkStart w:id="11" w:name="OLE_LINK134"/>
+            <w:bookmarkStart w:id="8" w:name="OLE_LINK5"/>
+            <w:bookmarkStart w:id="9" w:name="OLE_LINK77"/>
+            <w:bookmarkStart w:id="10" w:name="OLE_LINK78"/>
+            <w:bookmarkStart w:id="11" w:name="OLE_LINK133"/>
+            <w:bookmarkStart w:id="12" w:name="OLE_LINK134"/>
             <w:r>
               <w:rPr>
                 <w:rFonts w:ascii="Arial" w:eastAsia="SimSun" w:hAnsi="Arial" w:cs="Arial"/>
@@ -3872,7 +3959,6 @@
               </w:rPr>
               <w:t xml:space="preserve">and </w:t>
             </w:r>
-            <w:proofErr w:type="spellStart"/>
             <w:r>
               <w:rPr>
                 <w:rFonts w:ascii="Arial" w:eastAsia="SimSun" w:hAnsi="Arial" w:cs="Arial"/>
@@ -3881,7 +3967,6 @@
               </w:rPr>
               <w:t>FortiGate</w:t>
             </w:r>
-            <w:proofErr w:type="spellEnd"/>
             <w:r>
               <w:rPr>
                 <w:rFonts w:ascii="Arial" w:eastAsia="SimSun" w:hAnsi="Arial" w:cs="Arial"/>
@@ -3953,8 +4038,8 @@
                 <w:lang w:val="en-NZ"/>
               </w:rPr>
             </w:pPr>
-            <w:bookmarkStart w:id="12" w:name="OLE_LINK124"/>
-            <w:bookmarkStart w:id="13" w:name="OLE_LINK125"/>
+            <w:bookmarkStart w:id="13" w:name="OLE_LINK124"/>
+            <w:bookmarkStart w:id="14" w:name="OLE_LINK125"/>
             <w:proofErr w:type="spellStart"/>
             <w:r>
               <w:rPr>
@@ -3973,8 +4058,8 @@
               </w:rPr>
               <w:t xml:space="preserve"> IPS implementation review, enhancing the protection level of Web </w:t>
             </w:r>
-            <w:bookmarkEnd w:id="12"/>
             <w:bookmarkEnd w:id="13"/>
+            <w:bookmarkEnd w:id="14"/>
             <w:r>
               <w:rPr>
                 <w:rFonts w:ascii="Arial" w:eastAsia="SimSun" w:hAnsi="Arial" w:cs="Arial"/>
@@ -4006,9 +4091,9 @@
                 <w:lang w:val="en-NZ"/>
               </w:rPr>
             </w:pPr>
-            <w:bookmarkStart w:id="14" w:name="OLE_LINK19"/>
-            <w:bookmarkStart w:id="15" w:name="OLE_LINK22"/>
-            <w:bookmarkStart w:id="16" w:name="OLE_LINK117"/>
+            <w:bookmarkStart w:id="15" w:name="OLE_LINK19"/>
+            <w:bookmarkStart w:id="16" w:name="OLE_LINK22"/>
+            <w:bookmarkStart w:id="17" w:name="OLE_LINK117"/>
             <w:r>
               <w:rPr>
                 <w:rFonts w:ascii="Arial" w:eastAsia="SimSun" w:hAnsi="Arial" w:cs="Arial"/>
@@ -4103,25 +4188,7 @@
                 <w:sz w:val="20"/>
                 <w:lang w:val="en-NZ"/>
               </w:rPr>
-              <w:t xml:space="preserve">from </w:t>
-            </w:r>
-            <w:proofErr w:type="spellStart"/>
-            <w:r>
-              <w:rPr>
-                <w:rFonts w:ascii="Arial" w:eastAsia="SimSun" w:hAnsi="Arial" w:cs="Arial"/>
-                <w:sz w:val="20"/>
-                <w:lang w:val="en-NZ"/>
-              </w:rPr>
-              <w:t>DDoS</w:t>
-            </w:r>
-            <w:proofErr w:type="spellEnd"/>
-            <w:r>
-              <w:rPr>
-                <w:rFonts w:ascii="Arial" w:eastAsia="SimSun" w:hAnsi="Arial" w:cs="Arial"/>
-                <w:sz w:val="20"/>
-                <w:lang w:val="en-NZ"/>
-              </w:rPr>
-              <w:t xml:space="preserve"> and </w:t>
+              <w:t xml:space="preserve">from DDoS and </w:t>
             </w:r>
             <w:r>
               <w:rPr>
@@ -4139,8 +4206,8 @@
               </w:rPr>
               <w:t xml:space="preserve">attacks </w:t>
             </w:r>
-            <w:bookmarkEnd w:id="14"/>
             <w:bookmarkEnd w:id="15"/>
+            <w:bookmarkEnd w:id="16"/>
             <w:r>
               <w:rPr>
                 <w:rFonts w:ascii="Arial" w:eastAsia="SimSun" w:hAnsi="Arial" w:cs="Arial"/>
@@ -4149,8 +4216,8 @@
               </w:rPr>
               <w:t xml:space="preserve">from Anonymous hacking group </w:t>
             </w:r>
-            <w:bookmarkStart w:id="17" w:name="OLE_LINK115"/>
-            <w:bookmarkStart w:id="18" w:name="OLE_LINK116"/>
+            <w:bookmarkStart w:id="18" w:name="OLE_LINK115"/>
+            <w:bookmarkStart w:id="19" w:name="OLE_LINK116"/>
             <w:r>
               <w:rPr>
                 <w:rFonts w:ascii="Arial" w:eastAsia="SimSun" w:hAnsi="Arial" w:cs="Arial"/>
@@ -4175,61 +4242,61 @@
               </w:rPr>
               <w:t xml:space="preserve">World Cup </w:t>
             </w:r>
+            <w:bookmarkEnd w:id="18"/>
+            <w:bookmarkEnd w:id="19"/>
+            <w:r>
+              <w:rPr>
+                <w:rFonts w:ascii="Arial" w:eastAsia="SimSun" w:hAnsi="Arial" w:cs="Arial"/>
+                <w:sz w:val="20"/>
+                <w:lang w:val="en-NZ"/>
+              </w:rPr>
+              <w:t xml:space="preserve">when </w:t>
+            </w:r>
+            <w:bookmarkStart w:id="20" w:name="OLE_LINK130"/>
+            <w:bookmarkStart w:id="21" w:name="OLE_LINK131"/>
+            <w:r>
+              <w:rPr>
+                <w:rFonts w:ascii="Arial" w:eastAsia="SimSun" w:hAnsi="Arial" w:cs="Arial"/>
+                <w:sz w:val="20"/>
+                <w:lang w:val="en-NZ"/>
+              </w:rPr>
+              <w:t>there w</w:t>
+            </w:r>
+            <w:r>
+              <w:rPr>
+                <w:rFonts w:ascii="Arial" w:eastAsia="SimSun" w:hAnsi="Arial" w:cs="Arial"/>
+                <w:sz w:val="20"/>
+                <w:lang w:val="en-NZ"/>
+              </w:rPr>
+              <w:t>ere</w:t>
+            </w:r>
+            <w:r>
+              <w:rPr>
+                <w:rFonts w:ascii="Arial" w:eastAsia="SimSun" w:hAnsi="Arial" w:cs="Arial"/>
+                <w:sz w:val="20"/>
+                <w:lang w:val="en-NZ"/>
+              </w:rPr>
+              <w:t xml:space="preserve"> several manifestation</w:t>
+            </w:r>
+            <w:r>
+              <w:rPr>
+                <w:rFonts w:ascii="Arial" w:eastAsia="SimSun" w:hAnsi="Arial" w:cs="Arial"/>
+                <w:sz w:val="20"/>
+                <w:lang w:val="en-NZ"/>
+              </w:rPr>
+              <w:t>s</w:t>
+            </w:r>
+            <w:r>
+              <w:rPr>
+                <w:rFonts w:ascii="Arial" w:eastAsia="SimSun" w:hAnsi="Arial" w:cs="Arial"/>
+                <w:sz w:val="20"/>
+                <w:lang w:val="en-NZ"/>
+              </w:rPr>
+              <w:t xml:space="preserve"> on streets</w:t>
+            </w:r>
             <w:bookmarkEnd w:id="17"/>
-            <w:bookmarkEnd w:id="18"/>
-            <w:r>
-              <w:rPr>
-                <w:rFonts w:ascii="Arial" w:eastAsia="SimSun" w:hAnsi="Arial" w:cs="Arial"/>
-                <w:sz w:val="20"/>
-                <w:lang w:val="en-NZ"/>
-              </w:rPr>
-              <w:t xml:space="preserve">when </w:t>
-            </w:r>
-            <w:bookmarkStart w:id="19" w:name="OLE_LINK130"/>
-            <w:bookmarkStart w:id="20" w:name="OLE_LINK131"/>
-            <w:r>
-              <w:rPr>
-                <w:rFonts w:ascii="Arial" w:eastAsia="SimSun" w:hAnsi="Arial" w:cs="Arial"/>
-                <w:sz w:val="20"/>
-                <w:lang w:val="en-NZ"/>
-              </w:rPr>
-              <w:t>there w</w:t>
-            </w:r>
-            <w:r>
-              <w:rPr>
-                <w:rFonts w:ascii="Arial" w:eastAsia="SimSun" w:hAnsi="Arial" w:cs="Arial"/>
-                <w:sz w:val="20"/>
-                <w:lang w:val="en-NZ"/>
-              </w:rPr>
-              <w:t>ere</w:t>
-            </w:r>
-            <w:r>
-              <w:rPr>
-                <w:rFonts w:ascii="Arial" w:eastAsia="SimSun" w:hAnsi="Arial" w:cs="Arial"/>
-                <w:sz w:val="20"/>
-                <w:lang w:val="en-NZ"/>
-              </w:rPr>
-              <w:t xml:space="preserve"> several manifestation</w:t>
-            </w:r>
-            <w:r>
-              <w:rPr>
-                <w:rFonts w:ascii="Arial" w:eastAsia="SimSun" w:hAnsi="Arial" w:cs="Arial"/>
-                <w:sz w:val="20"/>
-                <w:lang w:val="en-NZ"/>
-              </w:rPr>
-              <w:t>s</w:t>
-            </w:r>
-            <w:r>
-              <w:rPr>
-                <w:rFonts w:ascii="Arial" w:eastAsia="SimSun" w:hAnsi="Arial" w:cs="Arial"/>
-                <w:sz w:val="20"/>
-                <w:lang w:val="en-NZ"/>
-              </w:rPr>
-              <w:t xml:space="preserve"> on streets</w:t>
-            </w:r>
-            <w:bookmarkEnd w:id="16"/>
-            <w:bookmarkEnd w:id="19"/>
             <w:bookmarkEnd w:id="20"/>
+            <w:bookmarkEnd w:id="21"/>
             <w:r>
               <w:rPr>
                 <w:rFonts w:ascii="Arial" w:eastAsia="SimSun" w:hAnsi="Arial" w:cs="Arial"/>
@@ -4253,8 +4320,8 @@
                 <w:lang w:val="en-NZ"/>
               </w:rPr>
             </w:pPr>
-            <w:bookmarkStart w:id="21" w:name="OLE_LINK118"/>
-            <w:bookmarkStart w:id="22" w:name="OLE_LINK119"/>
+            <w:bookmarkStart w:id="22" w:name="OLE_LINK118"/>
+            <w:bookmarkStart w:id="23" w:name="OLE_LINK119"/>
             <w:r>
               <w:rPr>
                 <w:rFonts w:ascii="Arial" w:eastAsia="SimSun" w:hAnsi="Arial" w:cs="Arial"/>
@@ -4321,8 +4388,8 @@
               </w:rPr>
               <w:t xml:space="preserve"> and remote access</w:t>
             </w:r>
-            <w:bookmarkEnd w:id="21"/>
             <w:bookmarkEnd w:id="22"/>
+            <w:bookmarkEnd w:id="23"/>
             <w:r>
               <w:rPr>
                 <w:rFonts w:ascii="Arial" w:eastAsia="SimSun" w:hAnsi="Arial" w:cs="Arial"/>
@@ -4346,8 +4413,8 @@
                 <w:lang w:val="en-NZ"/>
               </w:rPr>
             </w:pPr>
-            <w:bookmarkStart w:id="23" w:name="OLE_LINK122"/>
-            <w:bookmarkStart w:id="24" w:name="OLE_LINK123"/>
+            <w:bookmarkStart w:id="24" w:name="OLE_LINK122"/>
+            <w:bookmarkStart w:id="25" w:name="OLE_LINK123"/>
             <w:r>
               <w:rPr>
                 <w:rFonts w:ascii="Arial" w:eastAsia="SimSun" w:hAnsi="Arial" w:cs="Arial"/>
@@ -4356,23 +4423,13 @@
               </w:rPr>
               <w:t xml:space="preserve">Dynamic </w:t>
             </w:r>
-            <w:proofErr w:type="spellStart"/>
-            <w:r>
-              <w:rPr>
-                <w:rFonts w:ascii="Arial" w:eastAsia="SimSun" w:hAnsi="Arial" w:cs="Arial"/>
-                <w:sz w:val="20"/>
-                <w:lang w:val="en-NZ"/>
-              </w:rPr>
-              <w:t>QoS</w:t>
-            </w:r>
-            <w:proofErr w:type="spellEnd"/>
-            <w:r>
-              <w:rPr>
-                <w:rFonts w:ascii="Arial" w:eastAsia="SimSun" w:hAnsi="Arial" w:cs="Arial"/>
-                <w:sz w:val="20"/>
-                <w:lang w:val="en-NZ"/>
-              </w:rPr>
-              <w:t xml:space="preserve"> policies</w:t>
+            <w:r>
+              <w:rPr>
+                <w:rFonts w:ascii="Arial" w:eastAsia="SimSun" w:hAnsi="Arial" w:cs="Arial"/>
+                <w:sz w:val="20"/>
+                <w:lang w:val="en-NZ"/>
+              </w:rPr>
+              <w:t>QoS policies</w:t>
             </w:r>
             <w:r>
               <w:rPr>
@@ -4398,6 +4455,7 @@
               </w:rPr>
               <w:t xml:space="preserve">to allow </w:t>
             </w:r>
+            <w:proofErr w:type="gramStart"/>
             <w:r>
               <w:rPr>
                 <w:rFonts w:ascii="Arial" w:eastAsia="SimSun" w:hAnsi="Arial" w:cs="Arial"/>
@@ -4406,6 +4464,7 @@
               </w:rPr>
               <w:t>thousands</w:t>
             </w:r>
+            <w:proofErr w:type="gramEnd"/>
             <w:r>
               <w:rPr>
                 <w:rFonts w:ascii="Arial" w:eastAsia="SimSun" w:hAnsi="Arial" w:cs="Arial"/>
@@ -4469,10 +4528,10 @@
                 <w:lang w:val="en-NZ"/>
               </w:rPr>
             </w:pPr>
-            <w:bookmarkStart w:id="25" w:name="OLE_LINK45"/>
-            <w:bookmarkStart w:id="26" w:name="OLE_LINK46"/>
-            <w:bookmarkEnd w:id="23"/>
+            <w:bookmarkStart w:id="26" w:name="OLE_LINK45"/>
+            <w:bookmarkStart w:id="27" w:name="OLE_LINK46"/>
             <w:bookmarkEnd w:id="24"/>
+            <w:bookmarkEnd w:id="25"/>
             <w:r>
               <w:rPr>
                 <w:rFonts w:ascii="Arial" w:eastAsia="SimSun" w:hAnsi="Arial" w:cs="Arial"/>
@@ -4496,61 +4555,51 @@
                 <w:sz w:val="20"/>
                 <w:lang w:val="en-NZ"/>
               </w:rPr>
-              <w:t>erv</w:t>
-            </w:r>
-            <w:bookmarkStart w:id="27" w:name="_GoBack"/>
+              <w:t>ervers</w:t>
+            </w:r>
+            <w:proofErr w:type="gramEnd"/>
+            <w:r>
+              <w:rPr>
+                <w:rFonts w:ascii="Arial" w:eastAsia="SimSun" w:hAnsi="Arial" w:cs="Arial"/>
+                <w:sz w:val="20"/>
+                <w:lang w:val="en-NZ"/>
+              </w:rPr>
+              <w:t xml:space="preserve"> administration (Level </w:t>
+            </w:r>
+            <w:r>
+              <w:rPr>
+                <w:rFonts w:ascii="Arial" w:eastAsia="SimSun" w:hAnsi="Arial" w:cs="Arial"/>
+                <w:sz w:val="20"/>
+                <w:lang w:val="en-NZ"/>
+              </w:rPr>
+              <w:t xml:space="preserve">3 </w:t>
+            </w:r>
+            <w:r>
+              <w:rPr>
+                <w:rFonts w:ascii="Arial" w:eastAsia="SimSun" w:hAnsi="Arial" w:cs="Arial"/>
+                <w:sz w:val="20"/>
+                <w:lang w:val="en-NZ"/>
+              </w:rPr>
+              <w:t>incident</w:t>
+            </w:r>
+            <w:r>
+              <w:rPr>
+                <w:rFonts w:ascii="Arial" w:eastAsia="SimSun" w:hAnsi="Arial" w:cs="Arial"/>
+                <w:sz w:val="20"/>
+                <w:lang w:val="en-NZ"/>
+              </w:rPr>
+              <w:t xml:space="preserve"> support)</w:t>
+            </w:r>
+            <w:r>
+              <w:rPr>
+                <w:rFonts w:ascii="Arial" w:eastAsia="SimSun" w:hAnsi="Arial" w:cs="Arial"/>
+                <w:sz w:val="20"/>
+                <w:lang w:val="en-NZ"/>
+              </w:rPr>
+              <w:t>;</w:t>
+            </w:r>
+            <w:bookmarkEnd w:id="26"/>
             <w:bookmarkEnd w:id="27"/>
-            <w:r>
-              <w:rPr>
-                <w:rFonts w:ascii="Arial" w:eastAsia="SimSun" w:hAnsi="Arial" w:cs="Arial"/>
-                <w:sz w:val="20"/>
-                <w:lang w:val="en-NZ"/>
-              </w:rPr>
-              <w:t>ers</w:t>
-            </w:r>
-            <w:proofErr w:type="gramEnd"/>
-            <w:r>
-              <w:rPr>
-                <w:rFonts w:ascii="Arial" w:eastAsia="SimSun" w:hAnsi="Arial" w:cs="Arial"/>
-                <w:sz w:val="20"/>
-                <w:lang w:val="en-NZ"/>
-              </w:rPr>
-              <w:t xml:space="preserve"> administration (Level </w:t>
-            </w:r>
-            <w:r>
-              <w:rPr>
-                <w:rFonts w:ascii="Arial" w:eastAsia="SimSun" w:hAnsi="Arial" w:cs="Arial"/>
-                <w:sz w:val="20"/>
-                <w:lang w:val="en-NZ"/>
-              </w:rPr>
-              <w:t xml:space="preserve">3 </w:t>
-            </w:r>
-            <w:r>
-              <w:rPr>
-                <w:rFonts w:ascii="Arial" w:eastAsia="SimSun" w:hAnsi="Arial" w:cs="Arial"/>
-                <w:sz w:val="20"/>
-                <w:lang w:val="en-NZ"/>
-              </w:rPr>
-              <w:t>incident</w:t>
-            </w:r>
-            <w:r>
-              <w:rPr>
-                <w:rFonts w:ascii="Arial" w:eastAsia="SimSun" w:hAnsi="Arial" w:cs="Arial"/>
-                <w:sz w:val="20"/>
-                <w:lang w:val="en-NZ"/>
-              </w:rPr>
-              <w:t xml:space="preserve"> support)</w:t>
-            </w:r>
-            <w:r>
-              <w:rPr>
-                <w:rFonts w:ascii="Arial" w:eastAsia="SimSun" w:hAnsi="Arial" w:cs="Arial"/>
-                <w:sz w:val="20"/>
-                <w:lang w:val="en-NZ"/>
-              </w:rPr>
-              <w:t>;</w:t>
-            </w:r>
-            <w:bookmarkEnd w:id="25"/>
-            <w:bookmarkEnd w:id="26"/>
           </w:p>
           <w:p>
             <w:pPr>
@@ -4756,12 +4805,12 @@
               </w:rPr>
               <w:t>;</w:t>
             </w:r>
-            <w:bookmarkEnd w:id="7"/>
             <w:bookmarkEnd w:id="8"/>
             <w:bookmarkEnd w:id="9"/>
-          </w:p>
-          <w:bookmarkEnd w:id="10"/>
+            <w:bookmarkEnd w:id="10"/>
+          </w:p>
           <w:bookmarkEnd w:id="11"/>
+          <w:bookmarkEnd w:id="12"/>
           <w:p>
             <w:pPr>
               <w:spacing w:line="276" w:lineRule="auto"/>
@@ -4830,7 +4879,6 @@
             </w:r>
             <w:bookmarkStart w:id="36" w:name="OLE_LINK6"/>
             <w:bookmarkStart w:id="37" w:name="OLE_LINK7"/>
-            <w:proofErr w:type="spellStart"/>
             <w:r>
               <w:rPr>
                 <w:rFonts w:ascii="Arial" w:hAnsi="Arial" w:cs="Arial"/>
@@ -4838,17 +4886,7 @@
                 <w:sz w:val="18"/>
                 <w:lang w:val="en-NZ"/>
               </w:rPr>
-              <w:t>Capgemini</w:t>
-            </w:r>
-            <w:proofErr w:type="spellEnd"/>
-            <w:r>
-              <w:rPr>
-                <w:rFonts w:ascii="Arial" w:hAnsi="Arial" w:cs="Arial"/>
-                <w:b/>
-                <w:sz w:val="18"/>
-                <w:lang w:val="en-NZ"/>
-              </w:rPr>
-              <w:t xml:space="preserve"> Brazil</w:t>
+              <w:t>Capgemini Brazil</w:t>
             </w:r>
             <w:bookmarkEnd w:id="36"/>
             <w:bookmarkEnd w:id="37"/>
@@ -5783,6 +5821,7 @@
               <w:t xml:space="preserve"> de </w:t>
             </w:r>
             <w:proofErr w:type="spellStart"/>
+            <w:proofErr w:type="gramStart"/>
             <w:r>
               <w:rPr>
                 <w:rFonts w:ascii="Arial" w:hAnsi="Arial" w:cs="Arial"/>
@@ -5818,9 +5857,9 @@
                 <w:sz w:val="18"/>
                 <w:lang w:val="en-NZ"/>
               </w:rPr>
-              <w:t xml:space="preserve">(outsourced by </w:t>
-            </w:r>
-            <w:proofErr w:type="spellStart"/>
+              <w:t>(</w:t>
+            </w:r>
+            <w:proofErr w:type="gramEnd"/>
             <w:r>
               <w:rPr>
                 <w:rFonts w:ascii="Arial" w:hAnsi="Arial" w:cs="Arial"/>
@@ -5828,9 +5867,8 @@
                 <w:sz w:val="18"/>
                 <w:lang w:val="en-NZ"/>
               </w:rPr>
-              <w:t>Capgemini</w:t>
-            </w:r>
-            <w:proofErr w:type="spellEnd"/>
+              <w:t>outsourced by Capgemini</w:t>
+            </w:r>
             <w:r>
               <w:rPr>
                 <w:rFonts w:ascii="Arial" w:hAnsi="Arial" w:cs="Arial"/>
@@ -6165,6 +6203,7 @@
                 <w:sz w:val="20"/>
                 <w:lang w:val="en-NZ"/>
               </w:rPr>
+              <w:lastRenderedPageBreak/>
               <w:t xml:space="preserve">Recreate server farm </w:t>
             </w:r>
             <w:bookmarkEnd w:id="59"/>
@@ -6243,25 +6282,7 @@
                 <w:sz w:val="20"/>
                 <w:lang w:val="en-NZ"/>
               </w:rPr>
-              <w:t xml:space="preserve"> using Nagios, Cacti and </w:t>
-            </w:r>
-            <w:proofErr w:type="spellStart"/>
-            <w:r>
-              <w:rPr>
-                <w:rFonts w:ascii="Arial" w:eastAsia="SimSun" w:hAnsi="Arial" w:cs="Arial"/>
-                <w:sz w:val="20"/>
-                <w:lang w:val="en-NZ"/>
-              </w:rPr>
-              <w:t>NetFlow</w:t>
-            </w:r>
-            <w:proofErr w:type="spellEnd"/>
-            <w:r>
-              <w:rPr>
-                <w:rFonts w:ascii="Arial" w:eastAsia="SimSun" w:hAnsi="Arial" w:cs="Arial"/>
-                <w:sz w:val="20"/>
-                <w:lang w:val="en-NZ"/>
-              </w:rPr>
-              <w:t xml:space="preserve"> open source implementations</w:t>
+              <w:t xml:space="preserve"> using Nagios, Cacti and NetFlow open source implementations</w:t>
             </w:r>
             <w:bookmarkEnd w:id="65"/>
             <w:bookmarkEnd w:id="66"/>
@@ -6315,7 +6336,6 @@
                 <w:sz w:val="20"/>
                 <w:lang w:val="en-NZ"/>
               </w:rPr>
-              <w:lastRenderedPageBreak/>
               <w:t xml:space="preserve">Creation of VBScripts for user account management and auditing, </w:t>
             </w:r>
             <w:r>
@@ -8318,34 +8338,34 @@
           <w:sz w:val="20"/>
           <w:lang w:val="en-NZ"/>
         </w:rPr>
-        <w:t>IPS</w:t>
-      </w:r>
-      <w:r>
-        <w:rPr>
-          <w:rFonts w:ascii="Arial" w:hAnsi="Arial" w:cs="Arial"/>
-          <w:sz w:val="20"/>
-          <w:lang w:val="en-NZ"/>
-        </w:rPr>
-        <w:t>/</w:t>
-      </w:r>
-      <w:r>
-        <w:rPr>
-          <w:rFonts w:ascii="Arial" w:hAnsi="Arial" w:cs="Arial"/>
-          <w:sz w:val="20"/>
-          <w:lang w:val="en-NZ"/>
-        </w:rPr>
-        <w:t xml:space="preserve">WAF, </w:t>
-      </w:r>
-      <w:r>
-        <w:rPr>
-          <w:rFonts w:ascii="Arial" w:hAnsi="Arial" w:cs="Arial"/>
-          <w:sz w:val="20"/>
-          <w:lang w:val="en-NZ"/>
-        </w:rPr>
         <w:t>VPN</w:t>
       </w:r>
       <w:bookmarkStart w:id="95" w:name="OLE_LINK137"/>
       <w:bookmarkStart w:id="96" w:name="OLE_LINK138"/>
+      <w:r>
+        <w:rPr>
+          <w:rFonts w:ascii="Arial" w:hAnsi="Arial" w:cs="Arial"/>
+          <w:sz w:val="20"/>
+          <w:lang w:val="en-NZ"/>
+        </w:rPr>
+        <w:t xml:space="preserve">, </w:t>
+      </w:r>
+      <w:r>
+        <w:rPr>
+          <w:rFonts w:ascii="Arial" w:hAnsi="Arial" w:cs="Arial"/>
+          <w:sz w:val="20"/>
+          <w:lang w:val="en-NZ"/>
+        </w:rPr>
+        <w:t>IPS/WAF,</w:t>
+      </w:r>
+      <w:r>
+        <w:rPr>
+          <w:rFonts w:ascii="Arial" w:hAnsi="Arial" w:cs="Arial"/>
+          <w:sz w:val="20"/>
+          <w:lang w:val="en-NZ"/>
+        </w:rPr>
+        <w:t xml:space="preserve"> CDN</w:t>
+      </w:r>
     </w:p>
     <w:bookmarkEnd w:id="95"/>
     <w:bookmarkEnd w:id="96"/>
@@ -8433,31 +8453,21 @@
         </w:rPr>
         <w:t xml:space="preserve">, </w:t>
       </w:r>
-      <w:proofErr w:type="spellStart"/>
-      <w:r>
-        <w:rPr>
-          <w:rFonts w:ascii="Arial" w:hAnsi="Arial" w:cs="Arial"/>
-          <w:sz w:val="20"/>
-          <w:lang w:val="en-NZ"/>
-        </w:rPr>
-        <w:t>Proxmox</w:t>
-      </w:r>
-      <w:proofErr w:type="spellEnd"/>
-      <w:r>
-        <w:rPr>
-          <w:rFonts w:ascii="Arial" w:hAnsi="Arial" w:cs="Arial"/>
-          <w:sz w:val="20"/>
-          <w:lang w:val="en-NZ"/>
-        </w:rPr>
-        <w:t xml:space="preserve">, </w:t>
-      </w:r>
-      <w:r>
-        <w:rPr>
-          <w:rFonts w:ascii="Arial" w:hAnsi="Arial" w:cs="Arial"/>
-          <w:sz w:val="20"/>
-          <w:lang w:val="en-NZ"/>
-        </w:rPr>
-        <w:t>Amazon AWS</w:t>
+      <w:r>
+        <w:rPr>
+          <w:rFonts w:ascii="Arial" w:hAnsi="Arial" w:cs="Arial"/>
+          <w:sz w:val="20"/>
+          <w:lang w:val="en-NZ"/>
+        </w:rPr>
+        <w:t xml:space="preserve">Azure, </w:t>
+      </w:r>
+      <w:r>
+        <w:rPr>
+          <w:rFonts w:ascii="Arial" w:hAnsi="Arial" w:cs="Arial"/>
+          <w:sz w:val="20"/>
+          <w:lang w:val="en-NZ"/>
+        </w:rPr>
+        <w:t>AWS</w:t>
       </w:r>
       <w:r>
         <w:rPr>
@@ -8513,143 +8523,7 @@
           <w:szCs w:val="18"/>
           <w:lang w:val="en-NZ"/>
         </w:rPr>
-        <w:t>:</w:t>
-      </w:r>
-      <w:r>
-        <w:rPr>
-          <w:rFonts w:ascii="Arial" w:hAnsi="Arial" w:cs="Arial"/>
-          <w:sz w:val="20"/>
-          <w:lang w:val="en-NZ"/>
-        </w:rPr>
-        <w:t xml:space="preserve"> </w:t>
-      </w:r>
-      <w:r>
-        <w:rPr>
-          <w:rFonts w:ascii="Arial" w:hAnsi="Arial" w:cs="Arial"/>
-          <w:sz w:val="20"/>
-          <w:lang w:val="en-NZ"/>
-        </w:rPr>
-        <w:t>Apache</w:t>
-      </w:r>
-      <w:r>
-        <w:rPr>
-          <w:rFonts w:ascii="Arial" w:hAnsi="Arial" w:cs="Arial"/>
-          <w:sz w:val="20"/>
-          <w:lang w:val="en-NZ"/>
-        </w:rPr>
-        <w:t xml:space="preserve"> </w:t>
-      </w:r>
-      <w:proofErr w:type="spellStart"/>
-      <w:r>
-        <w:rPr>
-          <w:rFonts w:ascii="Arial" w:hAnsi="Arial" w:cs="Arial"/>
-          <w:sz w:val="20"/>
-          <w:lang w:val="en-NZ"/>
-        </w:rPr>
-        <w:t>httpd</w:t>
-      </w:r>
-      <w:proofErr w:type="spellEnd"/>
-      <w:r>
-        <w:rPr>
-          <w:rFonts w:ascii="Arial" w:hAnsi="Arial" w:cs="Arial"/>
-          <w:sz w:val="20"/>
-          <w:lang w:val="en-NZ"/>
-        </w:rPr>
-        <w:t>,</w:t>
-      </w:r>
-      <w:r>
-        <w:rPr>
-          <w:rFonts w:ascii="Arial" w:hAnsi="Arial" w:cs="Arial"/>
-          <w:sz w:val="20"/>
-          <w:lang w:val="en-NZ"/>
-        </w:rPr>
-        <w:t xml:space="preserve"> </w:t>
-      </w:r>
-      <w:proofErr w:type="spellStart"/>
-      <w:r>
-        <w:rPr>
-          <w:rFonts w:ascii="Arial" w:hAnsi="Arial" w:cs="Arial"/>
-          <w:sz w:val="20"/>
-          <w:lang w:val="en-NZ"/>
-        </w:rPr>
-        <w:t>nginx</w:t>
-      </w:r>
-      <w:proofErr w:type="spellEnd"/>
-      <w:r>
-        <w:rPr>
-          <w:rFonts w:ascii="Arial" w:hAnsi="Arial" w:cs="Arial"/>
-          <w:sz w:val="20"/>
-          <w:lang w:val="en-NZ"/>
-        </w:rPr>
-        <w:t>,</w:t>
-      </w:r>
-      <w:r>
-        <w:rPr>
-          <w:rFonts w:ascii="Arial" w:hAnsi="Arial" w:cs="Arial"/>
-          <w:sz w:val="20"/>
-          <w:lang w:val="en-NZ"/>
-        </w:rPr>
-        <w:t xml:space="preserve"> </w:t>
-      </w:r>
-      <w:r>
-        <w:rPr>
-          <w:rFonts w:ascii="Arial" w:hAnsi="Arial" w:cs="Arial"/>
-          <w:sz w:val="20"/>
-          <w:lang w:val="en-NZ"/>
-        </w:rPr>
-        <w:t xml:space="preserve">Postfix, </w:t>
-      </w:r>
-      <w:proofErr w:type="spellStart"/>
-      <w:r>
-        <w:rPr>
-          <w:rFonts w:ascii="Arial" w:hAnsi="Arial" w:cs="Arial"/>
-          <w:sz w:val="20"/>
-          <w:lang w:val="en-NZ"/>
-        </w:rPr>
-        <w:t>Sendmail</w:t>
-      </w:r>
-      <w:proofErr w:type="spellEnd"/>
-      <w:r>
-        <w:rPr>
-          <w:rFonts w:ascii="Arial" w:hAnsi="Arial" w:cs="Arial"/>
-          <w:sz w:val="20"/>
-          <w:lang w:val="en-NZ"/>
-        </w:rPr>
-        <w:t>, BIND</w:t>
-      </w:r>
-      <w:r>
-        <w:rPr>
-          <w:rFonts w:ascii="Arial" w:hAnsi="Arial" w:cs="Arial"/>
-          <w:sz w:val="20"/>
-          <w:lang w:val="en-NZ"/>
-        </w:rPr>
-        <w:t xml:space="preserve"> DNS</w:t>
-      </w:r>
-      <w:r>
-        <w:rPr>
-          <w:rFonts w:ascii="Arial" w:hAnsi="Arial" w:cs="Arial"/>
-          <w:sz w:val="20"/>
-          <w:lang w:val="en-NZ"/>
-        </w:rPr>
-        <w:t xml:space="preserve">, </w:t>
-      </w:r>
-      <w:proofErr w:type="spellStart"/>
-      <w:r>
-        <w:rPr>
-          <w:rFonts w:ascii="Arial" w:hAnsi="Arial" w:cs="Arial"/>
-          <w:sz w:val="20"/>
-          <w:lang w:val="en-NZ"/>
-        </w:rPr>
-        <w:t>OpenVPN</w:t>
-      </w:r>
-      <w:proofErr w:type="spellEnd"/>
-      <w:r>
-        <w:rPr>
-          <w:rFonts w:ascii="Arial" w:hAnsi="Arial" w:cs="Arial"/>
-          <w:sz w:val="20"/>
-          <w:lang w:val="en-NZ"/>
-        </w:rPr>
-        <w:t>, Squid</w:t>
+        <w:t xml:space="preserve"> and scripting</w:t>
       </w:r>
     </w:p>
     <w:p>
@@ -8657,7 +8531,9 @@
         <w:spacing w:line="360" w:lineRule="auto"/>
         <w:rPr>
           <w:rFonts w:ascii="Arial" w:hAnsi="Arial" w:cs="Arial"/>
-          <w:sz w:val="20"/>
+          <w:b/>
+          <w:sz w:val="18"/>
+          <w:szCs w:val="18"/>
           <w:lang w:val="en-NZ"/>
         </w:rPr>
       </w:pPr>
@@ -8673,7 +8549,7 @@
           <w:szCs w:val="18"/>
           <w:lang w:val="en-NZ"/>
         </w:rPr>
-        <w:t>Enterprise</w:t>
+        <w:t xml:space="preserve">Endpoint </w:t>
       </w:r>
       <w:r>
         <w:rPr>
@@ -8683,229 +8559,30 @@
           <w:szCs w:val="18"/>
           <w:lang w:val="en-NZ"/>
         </w:rPr>
-        <w:t xml:space="preserve"> Antivirus:</w:t>
-      </w:r>
-      <w:r>
-        <w:rPr>
-          <w:rFonts w:ascii="Arial" w:hAnsi="Arial" w:cs="Arial"/>
-          <w:sz w:val="20"/>
-          <w:lang w:val="en-NZ"/>
-        </w:rPr>
-        <w:t xml:space="preserve"> </w:t>
-      </w:r>
-      <w:proofErr w:type="spellStart"/>
-      <w:r>
-        <w:rPr>
-          <w:rFonts w:ascii="Arial" w:hAnsi="Arial" w:cs="Arial"/>
-          <w:sz w:val="20"/>
-          <w:lang w:val="en-NZ"/>
-        </w:rPr>
-        <w:t>CheckPoint</w:t>
-      </w:r>
-      <w:proofErr w:type="spellEnd"/>
-      <w:r>
-        <w:rPr>
-          <w:rFonts w:ascii="Arial" w:hAnsi="Arial" w:cs="Arial"/>
-          <w:sz w:val="20"/>
-          <w:lang w:val="en-NZ"/>
-        </w:rPr>
-        <w:t xml:space="preserve"> Harmony,</w:t>
-      </w:r>
-      <w:r>
-        <w:rPr>
-          <w:rFonts w:ascii="Arial" w:hAnsi="Arial" w:cs="Arial"/>
-          <w:sz w:val="20"/>
-          <w:lang w:val="en-NZ"/>
-        </w:rPr>
-        <w:t xml:space="preserve"> </w:t>
-      </w:r>
-      <w:r>
-        <w:rPr>
-          <w:rFonts w:ascii="Arial" w:hAnsi="Arial" w:cs="Arial"/>
-          <w:sz w:val="20"/>
-          <w:lang w:val="en-NZ"/>
-        </w:rPr>
-        <w:t xml:space="preserve">TrendMicro </w:t>
-      </w:r>
-      <w:proofErr w:type="spellStart"/>
-      <w:r>
-        <w:rPr>
-          <w:rFonts w:ascii="Arial" w:hAnsi="Arial" w:cs="Arial"/>
-          <w:sz w:val="20"/>
-          <w:lang w:val="en-NZ"/>
-        </w:rPr>
-        <w:t>OfficeScan</w:t>
-      </w:r>
-      <w:proofErr w:type="spellEnd"/>
-      <w:r>
-        <w:rPr>
-          <w:rFonts w:ascii="Arial" w:hAnsi="Arial" w:cs="Arial"/>
-          <w:sz w:val="20"/>
-          <w:lang w:val="en-NZ"/>
-        </w:rPr>
-        <w:t>/Deep Security</w:t>
-      </w:r>
-      <w:r>
-        <w:rPr>
-          <w:rFonts w:ascii="Arial" w:hAnsi="Arial" w:cs="Arial"/>
-          <w:sz w:val="20"/>
-          <w:lang w:val="en-NZ"/>
-        </w:rPr>
-        <w:t xml:space="preserve">, </w:t>
-      </w:r>
-      <w:proofErr w:type="spellStart"/>
-      <w:r>
-        <w:rPr>
-          <w:rFonts w:ascii="Arial" w:hAnsi="Arial" w:cs="Arial"/>
-          <w:sz w:val="20"/>
-          <w:lang w:val="en-NZ"/>
-        </w:rPr>
-        <w:t>Mcafee</w:t>
-      </w:r>
-      <w:proofErr w:type="spellEnd"/>
-      <w:r>
-        <w:rPr>
-          <w:rFonts w:ascii="Arial" w:hAnsi="Arial" w:cs="Arial"/>
-          <w:sz w:val="20"/>
-          <w:lang w:val="en-NZ"/>
-        </w:rPr>
-        <w:t xml:space="preserve"> </w:t>
-      </w:r>
-      <w:proofErr w:type="spellStart"/>
-      <w:r>
-        <w:rPr>
-          <w:rFonts w:ascii="Arial" w:hAnsi="Arial" w:cs="Arial"/>
-          <w:sz w:val="20"/>
-          <w:lang w:val="en-NZ"/>
-        </w:rPr>
-        <w:t>ePO</w:t>
-      </w:r>
-      <w:proofErr w:type="spellEnd"/>
-      <w:r>
-        <w:rPr>
-          <w:rFonts w:ascii="Arial" w:hAnsi="Arial" w:cs="Arial"/>
-          <w:sz w:val="20"/>
-          <w:lang w:val="en-NZ"/>
-        </w:rPr>
-        <w:t>, Symantec</w:t>
-      </w:r>
+        <w:t>Antivirus</w:t>
+      </w:r>
+      <w:r>
+        <w:rPr>
+          <w:rFonts w:ascii="Arial" w:hAnsi="Arial" w:cs="Arial"/>
+          <w:b/>
+          <w:sz w:val="18"/>
+          <w:szCs w:val="18"/>
+          <w:lang w:val="en-NZ"/>
+        </w:rPr>
+        <w:t>, SIEM, Incident Response automation</w:t>
+      </w:r>
+      <w:bookmarkEnd w:id="101"/>
+      <w:bookmarkEnd w:id="102"/>
     </w:p>
-    <w:bookmarkEnd w:id="101"/>
-    <w:bookmarkEnd w:id="102"/>
     <w:p>
       <w:pPr>
-        <w:spacing w:after="200" w:line="276" w:lineRule="auto"/>
+        <w:spacing w:line="360" w:lineRule="auto"/>
         <w:rPr>
           <w:rFonts w:ascii="Arial" w:hAnsi="Arial" w:cs="Arial"/>
           <w:sz w:val="20"/>
           <w:lang w:val="en-NZ"/>
         </w:rPr>
       </w:pPr>
-      <w:r>
-        <w:rPr>
-          <w:rFonts w:ascii="Arial" w:hAnsi="Arial" w:cs="Arial"/>
-          <w:b/>
-          <w:sz w:val="20"/>
-          <w:lang w:val="en-NZ"/>
-        </w:rPr>
-        <w:t>Programming:</w:t>
-      </w:r>
-      <w:r>
-        <w:rPr>
-          <w:rFonts w:ascii="Arial" w:hAnsi="Arial" w:cs="Arial"/>
-          <w:sz w:val="20"/>
-          <w:lang w:val="en-NZ"/>
-        </w:rPr>
-        <w:t xml:space="preserve"> </w:t>
-      </w:r>
-      <w:r>
-        <w:rPr>
-          <w:rFonts w:ascii="Arial" w:hAnsi="Arial" w:cs="Arial"/>
-          <w:sz w:val="20"/>
-          <w:lang w:val="en-NZ"/>
-        </w:rPr>
-        <w:t>Python</w:t>
-      </w:r>
-      <w:r>
-        <w:rPr>
-          <w:rFonts w:ascii="Arial" w:hAnsi="Arial" w:cs="Arial"/>
-          <w:sz w:val="20"/>
-          <w:lang w:val="en-NZ"/>
-        </w:rPr>
-        <w:t xml:space="preserve">, </w:t>
-      </w:r>
-      <w:r>
-        <w:rPr>
-          <w:rFonts w:ascii="Arial" w:hAnsi="Arial" w:cs="Arial"/>
-          <w:sz w:val="20"/>
-          <w:lang w:val="en-NZ"/>
-        </w:rPr>
-        <w:t>Bash (Shell Script),</w:t>
-      </w:r>
-      <w:r>
-        <w:rPr>
-          <w:rFonts w:ascii="Arial" w:hAnsi="Arial" w:cs="Arial"/>
-          <w:sz w:val="20"/>
-          <w:lang w:val="en-NZ"/>
-        </w:rPr>
-        <w:t xml:space="preserve"> </w:t>
-      </w:r>
-      <w:r>
-        <w:rPr>
-          <w:rFonts w:ascii="Arial" w:hAnsi="Arial" w:cs="Arial"/>
-          <w:sz w:val="20"/>
-          <w:lang w:val="en-NZ"/>
-        </w:rPr>
-        <w:t xml:space="preserve">PowerShell, </w:t>
-      </w:r>
-      <w:r>
-        <w:rPr>
-          <w:rFonts w:ascii="Arial" w:hAnsi="Arial" w:cs="Arial"/>
-          <w:sz w:val="20"/>
-          <w:lang w:val="en-NZ"/>
-        </w:rPr>
-        <w:t>VBScript</w:t>
-      </w:r>
-      <w:r>
-        <w:rPr>
-          <w:rFonts w:ascii="Arial" w:hAnsi="Arial" w:cs="Arial"/>
-          <w:sz w:val="20"/>
-          <w:lang w:val="en-NZ"/>
-        </w:rPr>
-        <w:t xml:space="preserve"> </w:t>
-      </w:r>
-      <w:r>
-        <w:rPr>
-          <w:rFonts w:ascii="Arial" w:hAnsi="Arial" w:cs="Arial"/>
-          <w:sz w:val="20"/>
-          <w:lang w:val="en-NZ"/>
-        </w:rPr>
-        <w:t>with</w:t>
-      </w:r>
-      <w:r>
-        <w:rPr>
-          <w:rFonts w:ascii="Arial" w:hAnsi="Arial" w:cs="Arial"/>
-          <w:sz w:val="20"/>
-          <w:lang w:val="en-NZ"/>
-        </w:rPr>
-        <w:t xml:space="preserve"> WMI</w:t>
-      </w:r>
-      <w:r>
-        <w:rPr>
-          <w:rFonts w:ascii="Arial" w:hAnsi="Arial" w:cs="Arial"/>
-          <w:sz w:val="20"/>
-          <w:lang w:val="en-NZ"/>
-        </w:rPr>
-        <w:t>,</w:t>
-      </w:r>
-      <w:r>
-        <w:rPr>
-          <w:rFonts w:ascii="Arial" w:hAnsi="Arial" w:cs="Arial"/>
-          <w:sz w:val="20"/>
-          <w:lang w:val="en-NZ"/>
-        </w:rPr>
-        <w:t xml:space="preserve"> C, PHP and SQL</w:t>
-      </w:r>
     </w:p>
     <w:tbl>
       <w:tblPr>
@@ -9177,8 +8854,41 @@
               </w:rPr>
               <w:t xml:space="preserve">Cisco CCNA </w:t>
             </w:r>
-            <w:bookmarkStart w:id="103" w:name="OLE_LINK32"/>
-            <w:bookmarkStart w:id="104" w:name="OLE_LINK33"/>
+          </w:p>
+          <w:p>
+            <w:pPr>
+              <w:spacing w:line="276" w:lineRule="auto"/>
+              <w:rPr>
+                <w:rFonts w:ascii="Arial" w:hAnsi="Arial" w:cs="Arial"/>
+                <w:sz w:val="20"/>
+                <w:lang w:val="en-NZ"/>
+              </w:rPr>
+            </w:pPr>
+            <w:r>
+              <w:rPr>
+                <w:rFonts w:ascii="Arial" w:hAnsi="Arial" w:cs="Arial"/>
+                <w:sz w:val="20"/>
+                <w:lang w:val="en-NZ"/>
+              </w:rPr>
+              <w:t xml:space="preserve">Microsoft </w:t>
+            </w:r>
+            <w:r>
+              <w:rPr>
+                <w:rFonts w:ascii="Arial" w:hAnsi="Arial" w:cs="Arial"/>
+                <w:sz w:val="20"/>
+                <w:lang w:val="en-NZ"/>
+              </w:rPr>
+              <w:t>MCSA</w:t>
+            </w:r>
+            <w:r>
+              <w:rPr>
+                <w:rFonts w:ascii="Arial" w:hAnsi="Arial" w:cs="Arial"/>
+                <w:sz w:val="20"/>
+                <w:lang w:val="en-NZ"/>
+              </w:rPr>
+              <w:t xml:space="preserve"> </w:t>
+            </w:r>
+            <w:proofErr w:type="gramStart"/>
             <w:r>
               <w:rPr>
                 <w:rFonts w:ascii="Arial" w:hAnsi="Arial" w:cs="Arial"/>
@@ -9187,57 +8897,40 @@
               </w:rPr>
               <w:t xml:space="preserve">– </w:t>
             </w:r>
-            <w:bookmarkEnd w:id="103"/>
-            <w:bookmarkEnd w:id="104"/>
-            <w:r>
-              <w:rPr>
-                <w:rFonts w:ascii="Arial" w:hAnsi="Arial" w:cs="Arial"/>
-                <w:sz w:val="20"/>
-                <w:lang w:val="en-NZ"/>
-              </w:rPr>
-              <w:t>Cisco Certified Network Associate</w:t>
-            </w:r>
-          </w:p>
-          <w:p>
-            <w:pPr>
-              <w:spacing w:line="276" w:lineRule="auto"/>
-              <w:rPr>
-                <w:rFonts w:ascii="Arial" w:hAnsi="Arial" w:cs="Arial"/>
-                <w:sz w:val="20"/>
-                <w:lang w:val="en-NZ"/>
-              </w:rPr>
-            </w:pPr>
-            <w:r>
-              <w:rPr>
-                <w:rFonts w:ascii="Arial" w:hAnsi="Arial" w:cs="Arial"/>
-                <w:sz w:val="20"/>
-                <w:lang w:val="en-NZ"/>
-              </w:rPr>
-              <w:t xml:space="preserve">Microsoft Certified System </w:t>
-            </w:r>
-            <w:r>
-              <w:rPr>
-                <w:rFonts w:ascii="Arial" w:hAnsi="Arial" w:cs="Arial"/>
-                <w:sz w:val="20"/>
-                <w:lang w:val="en-NZ"/>
-              </w:rPr>
-              <w:t>Administrator</w:t>
-            </w:r>
-            <w:r>
-              <w:rPr>
-                <w:rFonts w:ascii="Arial" w:hAnsi="Arial" w:cs="Arial"/>
-                <w:sz w:val="20"/>
-                <w:lang w:val="en-NZ"/>
-              </w:rPr>
-              <w:t xml:space="preserve"> – </w:t>
-            </w:r>
-            <w:r>
-              <w:rPr>
-                <w:rFonts w:ascii="Arial" w:hAnsi="Arial" w:cs="Arial"/>
-                <w:sz w:val="20"/>
-                <w:lang w:val="en-NZ"/>
-              </w:rPr>
-              <w:t xml:space="preserve"> Security (MCSA)</w:t>
+            <w:r>
+              <w:rPr>
+                <w:rFonts w:ascii="Arial" w:hAnsi="Arial" w:cs="Arial"/>
+                <w:sz w:val="20"/>
+                <w:lang w:val="en-NZ"/>
+              </w:rPr>
+              <w:t xml:space="preserve"> Security</w:t>
+            </w:r>
+            <w:proofErr w:type="gramEnd"/>
+          </w:p>
+          <w:p>
+            <w:pPr>
+              <w:spacing w:line="276" w:lineRule="auto"/>
+              <w:rPr>
+                <w:rFonts w:ascii="Arial" w:hAnsi="Arial" w:cs="Arial"/>
+                <w:sz w:val="20"/>
+                <w:lang w:val="en-NZ"/>
+              </w:rPr>
+            </w:pPr>
+            <w:r>
+              <w:rPr>
+                <w:rFonts w:ascii="Arial" w:hAnsi="Arial" w:cs="Arial"/>
+                <w:sz w:val="20"/>
+                <w:lang w:val="en-NZ"/>
+              </w:rPr>
+              <w:t>Azure Fundamentals</w:t>
+            </w:r>
+            <w:r>
+              <w:rPr>
+                <w:rFonts w:ascii="Arial" w:hAnsi="Arial" w:cs="Arial"/>
+                <w:sz w:val="20"/>
+                <w:lang w:val="en-NZ"/>
+              </w:rPr>
+              <w:t xml:space="preserve"> + Security Fundamentals</w:t>
             </w:r>
           </w:p>
           <w:p>
@@ -9383,14 +9076,6 @@
                 <w:sz w:val="20"/>
                 <w:lang w:val="en-NZ"/>
               </w:rPr>
-              <w:t xml:space="preserve">MTB, </w:t>
-            </w:r>
-            <w:r>
-              <w:rPr>
-                <w:rFonts w:ascii="Arial" w:hAnsi="Arial" w:cs="Arial"/>
-                <w:sz w:val="20"/>
-                <w:lang w:val="en-NZ"/>
-              </w:rPr>
               <w:t>Movies/</w:t>
             </w:r>
             <w:r>
@@ -9647,46 +9332,6 @@
                 <w:lang w:val="en-NZ"/>
               </w:rPr>
             </w:pPr>
-            <w:r>
-              <w:rPr>
-                <w:rFonts w:ascii="Arial" w:hAnsi="Arial" w:cs="Arial"/>
-                <w:sz w:val="20"/>
-                <w:lang w:val="en-NZ"/>
-              </w:rPr>
-              <w:t xml:space="preserve">Legal </w:t>
-            </w:r>
-            <w:r>
-              <w:rPr>
-                <w:rFonts w:ascii="Arial" w:hAnsi="Arial" w:cs="Arial"/>
-                <w:sz w:val="20"/>
-                <w:lang w:val="en-NZ"/>
-              </w:rPr>
-              <w:t>entitlement</w:t>
-            </w:r>
-            <w:r>
-              <w:rPr>
-                <w:rFonts w:ascii="Arial" w:hAnsi="Arial" w:cs="Arial"/>
-                <w:sz w:val="20"/>
-                <w:lang w:val="en-NZ"/>
-              </w:rPr>
-              <w:t xml:space="preserve"> to work in New Zealand</w:t>
-            </w:r>
-            <w:r>
-              <w:rPr>
-                <w:rFonts w:ascii="Arial" w:hAnsi="Arial" w:cs="Arial"/>
-                <w:sz w:val="20"/>
-                <w:lang w:val="en-NZ"/>
-              </w:rPr>
-              <w:t xml:space="preserve"> </w:t>
-            </w:r>
-            <w:r>
-              <w:rPr>
-                <w:rFonts w:ascii="Arial" w:hAnsi="Arial" w:cs="Arial"/>
-                <w:sz w:val="20"/>
-                <w:lang w:val="en-NZ"/>
-              </w:rPr>
-              <w:t xml:space="preserve">- </w:t>
-            </w:r>
             <w:r>
               <w:rPr>
                 <w:rFonts w:ascii="Arial" w:hAnsi="Arial" w:cs="Arial"/>
@@ -9718,7 +9363,7 @@
 </file>
 
 <file path=word/numbering.xml><?xml version="1.0" encoding="utf-8"?>
-<w:numbering xmlns:wpc="http://schemas.microsoft.com/office/word/2010/wordprocessingCanvas" xmlns:cx="http://schemas.microsoft.com/office/drawing/2014/chartex" xmlns:mc="http://schemas.openxmlformats.org/markup-compatibility/2006" xmlns:o="urn:schemas-microsoft-com:office:office" xmlns:r="http://schemas.openxmlformats.org/officeDocument/2006/relationships" xmlns:m="http://schemas.openxmlformats.org/officeDocument/2006/math" xmlns:v="urn:schemas-microsoft-com:vml" xmlns:wp14="http://schemas.microsoft.com/office/word/2010/wordprocessingDrawing" xmlns:wp="http://schemas.openxmlformats.org/drawingml/2006/wordprocessingDrawing" xmlns:w10="urn:schemas-microsoft-com:office:word" xmlns:w="http://schemas.openxmlformats.org/wordprocessingml/2006/main" xmlns:w14="http://schemas.microsoft.com/office/word/2010/wordml" xmlns:w15="http://schemas.microsoft.com/office/word/2012/wordml" xmlns:w16se="http://schemas.microsoft.com/office/word/2015/wordml/symex" xmlns:wpg="http://schemas.microsoft.com/office/word/2010/wordprocessingGroup" xmlns:wpi="http://schemas.microsoft.com/office/word/2010/wordprocessingInk" xmlns:wne="http://schemas.microsoft.com/office/word/2006/wordml" xmlns:wps="http://schemas.microsoft.com/office/word/2010/wordprocessingShape" mc:Ignorable="w14 w15 w16se wp14">
+<w:numbering xmlns:wpc="http://schemas.microsoft.com/office/word/2010/wordprocessingCanvas" xmlns:cx="http://schemas.microsoft.com/office/drawing/2014/chartex" xmlns:cx1="http://schemas.microsoft.com/office/drawing/2015/9/8/chartex" xmlns:cx2="http://schemas.microsoft.com/office/drawing/2015/10/21/chartex" xmlns:cx3="http://schemas.microsoft.com/office/drawing/2016/5/9/chartex" xmlns:cx4="http://schemas.microsoft.com/office/drawing/2016/5/10/chartex" xmlns:cx5="http://schemas.microsoft.com/office/drawing/2016/5/11/chartex" xmlns:cx6="http://schemas.microsoft.com/office/drawing/2016/5/12/chartex" xmlns:cx7="http://schemas.microsoft.com/office/drawing/2016/5/13/chartex" xmlns:cx8="http://schemas.microsoft.com/office/drawing/2016/5/14/chartex" xmlns:mc="http://schemas.openxmlformats.org/markup-compatibility/2006" xmlns:aink="http://schemas.microsoft.com/office/drawing/2016/ink" xmlns:am3d="http://schemas.microsoft.com/office/drawing/2017/model3d" xmlns:o="urn:schemas-microsoft-com:office:office" xmlns:r="http://schemas.openxmlformats.org/officeDocument/2006/relationships" xmlns:m="http://schemas.openxmlformats.org/officeDocument/2006/math" xmlns:v="urn:schemas-microsoft-com:vml" xmlns:wp14="http://schemas.microsoft.com/office/word/2010/wordprocessingDrawing" xmlns:wp="http://schemas.openxmlformats.org/drawingml/2006/wordprocessingDrawing" xmlns:w10="urn:schemas-microsoft-com:office:word" xmlns:w="http://schemas.openxmlformats.org/wordprocessingml/2006/main" xmlns:w14="http://schemas.microsoft.com/office/word/2010/wordml" xmlns:w15="http://schemas.microsoft.com/office/word/2012/wordml" xmlns:w16cex="http://schemas.microsoft.com/office/word/2018/wordml/cex" xmlns:w16cid="http://schemas.microsoft.com/office/word/2016/wordml/cid" xmlns:w16="http://schemas.microsoft.com/office/word/2018/wordml" xmlns:w16se="http://schemas.microsoft.com/office/word/2015/wordml/symex" xmlns:wpg="http://schemas.microsoft.com/office/word/2010/wordprocessingGroup" xmlns:wpi="http://schemas.microsoft.com/office/word/2010/wordprocessingInk" xmlns:wne="http://schemas.microsoft.com/office/word/2006/wordml" xmlns:wps="http://schemas.microsoft.com/office/word/2010/wordprocessingShape" mc:Ignorable="w14 w15 w16se w16cid w16 w16cex wp14">
   <w:abstractNum w:abstractNumId="0" w15:restartNumberingAfterBreak="0">
     <w:nsid w:val="13E72B88"/>
     <w:multiLevelType w:val="hybridMultilevel"/>
@@ -10574,7 +10219,7 @@
 </file>
 
 <file path=word/styles.xml><?xml version="1.0" encoding="utf-8"?>
-<w:styles xmlns:mc="http://schemas.openxmlformats.org/markup-compatibility/2006" xmlns:r="http://schemas.openxmlformats.org/officeDocument/2006/relationships" xmlns:w="http://schemas.openxmlformats.org/wordprocessingml/2006/main" xmlns:w14="http://schemas.microsoft.com/office/word/2010/wordml" xmlns:w15="http://schemas.microsoft.com/office/word/2012/wordml" xmlns:w16se="http://schemas.microsoft.com/office/word/2015/wordml/symex" mc:Ignorable="w14 w15 w16se">
+<w:styles xmlns:mc="http://schemas.openxmlformats.org/markup-compatibility/2006" xmlns:r="http://schemas.openxmlformats.org/officeDocument/2006/relationships" xmlns:w="http://schemas.openxmlformats.org/wordprocessingml/2006/main" xmlns:w14="http://schemas.microsoft.com/office/word/2010/wordml" xmlns:w15="http://schemas.microsoft.com/office/word/2012/wordml" xmlns:w16cex="http://schemas.microsoft.com/office/word/2018/wordml/cex" xmlns:w16cid="http://schemas.microsoft.com/office/word/2016/wordml/cid" xmlns:w16="http://schemas.microsoft.com/office/word/2018/wordml" xmlns:w16se="http://schemas.microsoft.com/office/word/2015/wordml/symex" mc:Ignorable="w14 w15 w16se w16cid w16 w16cex">
   <w:docDefaults>
     <w:rPrDefault>
       <w:rPr>
@@ -10590,7 +10235,7 @@
       </w:pPr>
     </w:pPrDefault>
   </w:docDefaults>
-  <w:latentStyles w:defLockedState="0" w:defUIPriority="99" w:defSemiHidden="0" w:defUnhideWhenUsed="0" w:defQFormat="0" w:count="371">
+  <w:latentStyles w:defLockedState="0" w:defUIPriority="99" w:defSemiHidden="0" w:defUnhideWhenUsed="0" w:defQFormat="0" w:count="376">
     <w:lsdException w:name="Normal" w:uiPriority="0" w:qFormat="1"/>
     <w:lsdException w:name="heading 1" w:uiPriority="9" w:qFormat="1"/>
     <w:lsdException w:name="heading 2" w:semiHidden="1" w:uiPriority="9" w:unhideWhenUsed="1" w:qFormat="1"/>
@@ -10962,6 +10607,11 @@
     <w:lsdException w:name="List Table 5 Dark Accent 6" w:uiPriority="50"/>
     <w:lsdException w:name="List Table 6 Colorful Accent 6" w:uiPriority="51"/>
     <w:lsdException w:name="List Table 7 Colorful Accent 6" w:uiPriority="52"/>
+    <w:lsdException w:name="Mention" w:semiHidden="1" w:unhideWhenUsed="1"/>
+    <w:lsdException w:name="Smart Hyperlink" w:semiHidden="1" w:unhideWhenUsed="1"/>
+    <w:lsdException w:name="Hashtag" w:semiHidden="1" w:unhideWhenUsed="1"/>
+    <w:lsdException w:name="Unresolved Mention" w:semiHidden="1" w:unhideWhenUsed="1"/>
+    <w:lsdException w:name="Smart Link" w:semiHidden="1" w:unhideWhenUsed="1"/>
   </w:latentStyles>
   <w:style w:type="paragraph" w:default="1" w:styleId="Normal">
     <w:name w:val="Normal"/>
@@ -11363,7 +11013,7 @@
 </file>
 
 <file path=customXml/itemProps1.xml><?xml version="1.0" encoding="utf-8"?>
-<ds:datastoreItem xmlns:ds="http://schemas.openxmlformats.org/officeDocument/2006/customXml" ds:itemID="{A22DE723-1676-445F-A6D1-76263D8214A8}">
+<ds:datastoreItem xmlns:ds="http://schemas.openxmlformats.org/officeDocument/2006/customXml" ds:itemID="{B6342634-C1CB-4D1A-BB65-0F1F1877EBA9}">
   <ds:schemaRefs>
     <ds:schemaRef ds:uri="http://schemas.openxmlformats.org/officeDocument/2006/bibliography"/>
   </ds:schemaRefs>

</xml_diff>